<commit_message>
Chun's Quiz1 revised 0805
</commit_message>
<xml_diff>
--- a/CR紀錄表_張焙鈞_SQL.docx
+++ b/CR紀錄表_張焙鈞_SQL.docx
@@ -477,7 +477,7 @@
             <w:pPr>
               <w:snapToGrid w:val="0"/>
               <w:rPr>
-                <w:rFonts w:ascii="微軟正黑體" w:eastAsia="微軟正黑體" w:hAnsi="微軟正黑體" w:hint="eastAsia"/>
+                <w:rFonts w:ascii="微軟正黑體" w:eastAsia="微軟正黑體" w:hAnsi="微軟正黑體"/>
                 <w:noProof/>
                 <w:color w:val="FFFFFF" w:themeColor="background1"/>
                 <w:sz w:val="20"/>
@@ -591,7 +591,7 @@
             <w:pPr>
               <w:snapToGrid w:val="0"/>
               <w:rPr>
-                <w:rFonts w:ascii="微軟正黑體" w:eastAsia="微軟正黑體" w:hAnsi="微軟正黑體" w:hint="eastAsia"/>
+                <w:rFonts w:ascii="微軟正黑體" w:eastAsia="微軟正黑體" w:hAnsi="微軟正黑體"/>
                 <w:noProof/>
                 <w:color w:val="FFFFFF" w:themeColor="background1"/>
                 <w:sz w:val="20"/>
@@ -777,7 +777,7 @@
             <w:pPr>
               <w:snapToGrid w:val="0"/>
               <w:rPr>
-                <w:rFonts w:ascii="微軟正黑體" w:eastAsia="微軟正黑體" w:hAnsi="微軟正黑體" w:hint="eastAsia"/>
+                <w:rFonts w:ascii="微軟正黑體" w:eastAsia="微軟正黑體" w:hAnsi="微軟正黑體"/>
                 <w:noProof/>
                 <w:color w:val="FFFFFF" w:themeColor="background1"/>
                 <w:sz w:val="20"/>
@@ -940,18 +940,48 @@
             <w:pPr>
               <w:snapToGrid w:val="0"/>
               <w:rPr>
-                <w:rFonts w:ascii="微軟正黑體" w:eastAsia="微軟正黑體" w:hAnsi="微軟正黑體" w:hint="eastAsia"/>
-                <w:noProof/>
-                <w:color w:val="FFFFFF" w:themeColor="background1"/>
-                <w:sz w:val="20"/>
-                <w:szCs w:val="20"/>
-              </w:rPr>
-            </w:pPr>
-            <w:r>
-              <w:rPr>
-                <w:rFonts w:ascii="微軟正黑體" w:eastAsia="微軟正黑體" w:hAnsi="微軟正黑體" w:hint="eastAsia"/>
-                <w:noProof/>
-                <w:color w:val="FFFFFF" w:themeColor="background1"/>
+                <w:rFonts w:ascii="微軟正黑體" w:eastAsia="微軟正黑體" w:hAnsi="微軟正黑體"/>
+                <w:noProof/>
+                <w:color w:val="FFFF00"/>
+                <w:sz w:val="20"/>
+                <w:szCs w:val="20"/>
+              </w:rPr>
+            </w:pPr>
+            <w:r>
+              <w:rPr>
+                <w:rFonts w:ascii="微軟正黑體" w:eastAsia="微軟正黑體" w:hAnsi="微軟正黑體" w:hint="eastAsia"/>
+                <w:noProof/>
+                <w:color w:val="FFFF00"/>
+                <w:sz w:val="20"/>
+                <w:szCs w:val="20"/>
+              </w:rPr>
+              <w:t>了解INTEGER為NUMBER子類，可以透過NUMBER(5, 0)來代表</w:t>
+            </w:r>
+            <w:r>
+              <w:rPr>
+                <w:rFonts w:ascii="微軟正黑體" w:eastAsia="微軟正黑體" w:hAnsi="微軟正黑體" w:hint="eastAsia"/>
+                <w:noProof/>
+                <w:color w:val="FFFF00"/>
+                <w:sz w:val="20"/>
+                <w:szCs w:val="20"/>
+              </w:rPr>
+              <w:t>INTEGER</w:t>
+            </w:r>
+            <w:r>
+              <w:rPr>
+                <w:rFonts w:ascii="微軟正黑體" w:eastAsia="微軟正黑體" w:hAnsi="微軟正黑體" w:hint="eastAsia"/>
+                <w:noProof/>
+                <w:color w:val="FFFF00"/>
+                <w:sz w:val="20"/>
+                <w:szCs w:val="20"/>
+              </w:rPr>
+              <w:t>(5)，</w:t>
+            </w:r>
+            <w:r>
+              <w:rPr>
+                <w:rFonts w:ascii="微軟正黑體" w:eastAsia="微軟正黑體" w:hAnsi="微軟正黑體" w:hint="eastAsia"/>
+                <w:noProof/>
+                <w:color w:val="FFFF00"/>
                 <w:sz w:val="20"/>
                 <w:szCs w:val="20"/>
               </w:rPr>
@@ -961,7 +991,7 @@
               <w:rPr>
                 <w:rFonts w:ascii="微軟正黑體" w:eastAsia="微軟正黑體" w:hAnsi="微軟正黑體"/>
                 <w:noProof/>
-                <w:color w:val="FFFFFF" w:themeColor="background1"/>
+                <w:color w:val="FFFF00"/>
                 <w:sz w:val="20"/>
                 <w:szCs w:val="20"/>
               </w:rPr>
@@ -971,7 +1001,7 @@
               <w:rPr>
                 <w:rFonts w:ascii="微軟正黑體" w:eastAsia="微軟正黑體" w:hAnsi="微軟正黑體" w:hint="eastAsia"/>
                 <w:noProof/>
-                <w:color w:val="FFFFFF" w:themeColor="background1"/>
+                <w:color w:val="FFFF00"/>
                 <w:sz w:val="20"/>
                 <w:szCs w:val="20"/>
               </w:rPr>
@@ -981,7 +1011,7 @@
               <w:rPr>
                 <w:rFonts w:ascii="微軟正黑體" w:eastAsia="微軟正黑體" w:hAnsi="微軟正黑體"/>
                 <w:noProof/>
-                <w:color w:val="FFFFFF" w:themeColor="background1"/>
+                <w:color w:val="FFFF00"/>
                 <w:sz w:val="20"/>
                 <w:szCs w:val="20"/>
               </w:rPr>
@@ -991,7 +1021,7 @@
               <w:rPr>
                 <w:rFonts w:ascii="微軟正黑體" w:eastAsia="微軟正黑體" w:hAnsi="微軟正黑體" w:hint="eastAsia"/>
                 <w:noProof/>
-                <w:color w:val="FFFFFF" w:themeColor="background1"/>
+                <w:color w:val="FFFF00"/>
                 <w:sz w:val="20"/>
                 <w:szCs w:val="20"/>
               </w:rPr>
@@ -1001,7 +1031,7 @@
               <w:rPr>
                 <w:rFonts w:ascii="微軟正黑體" w:eastAsia="微軟正黑體" w:hAnsi="微軟正黑體"/>
                 <w:noProof/>
-                <w:color w:val="FFFFFF" w:themeColor="background1"/>
+                <w:color w:val="FFFF00"/>
                 <w:sz w:val="20"/>
                 <w:szCs w:val="20"/>
               </w:rPr>
@@ -1011,7 +1041,7 @@
               <w:rPr>
                 <w:rFonts w:ascii="微軟正黑體" w:eastAsia="微軟正黑體" w:hAnsi="微軟正黑體" w:hint="eastAsia"/>
                 <w:noProof/>
-                <w:color w:val="FFFFFF" w:themeColor="background1"/>
+                <w:color w:val="FFFF00"/>
                 <w:sz w:val="20"/>
                 <w:szCs w:val="20"/>
               </w:rPr>
@@ -1021,7 +1051,7 @@
               <w:rPr>
                 <w:rFonts w:ascii="微軟正黑體" w:eastAsia="微軟正黑體" w:hAnsi="微軟正黑體"/>
                 <w:noProof/>
-                <w:color w:val="FFFFFF" w:themeColor="background1"/>
+                <w:color w:val="FFFF00"/>
                 <w:sz w:val="20"/>
                 <w:szCs w:val="20"/>
               </w:rPr>
@@ -1031,11 +1061,21 @@
               <w:rPr>
                 <w:rFonts w:ascii="微軟正黑體" w:eastAsia="微軟正黑體" w:hAnsi="微軟正黑體" w:hint="eastAsia"/>
                 <w:noProof/>
-                <w:color w:val="FFFFFF" w:themeColor="background1"/>
-                <w:sz w:val="20"/>
-                <w:szCs w:val="20"/>
-              </w:rPr>
-              <w:t>選擇使用INTEGET，目的希望只出現整數。</w:t>
+                <w:color w:val="FFFF00"/>
+                <w:sz w:val="20"/>
+                <w:szCs w:val="20"/>
+              </w:rPr>
+              <w:t>選擇使用INTEGE</w:t>
+            </w:r>
+            <w:r>
+              <w:rPr>
+                <w:rFonts w:ascii="微軟正黑體" w:eastAsia="微軟正黑體" w:hAnsi="微軟正黑體" w:hint="eastAsia"/>
+                <w:noProof/>
+                <w:color w:val="FFFF00"/>
+                <w:sz w:val="20"/>
+                <w:szCs w:val="20"/>
+              </w:rPr>
+              <w:t>R。</w:t>
             </w:r>
           </w:p>
           <w:p>
@@ -1274,7 +1314,7 @@
             <w:pPr>
               <w:snapToGrid w:val="0"/>
               <w:rPr>
-                <w:rFonts w:ascii="微軟正黑體" w:eastAsia="微軟正黑體" w:hAnsi="微軟正黑體" w:hint="eastAsia"/>
+                <w:rFonts w:ascii="微軟正黑體" w:eastAsia="微軟正黑體" w:hAnsi="微軟正黑體"/>
                 <w:noProof/>
                 <w:color w:val="FFFFFF" w:themeColor="background1"/>
                 <w:sz w:val="20"/>
@@ -1534,7 +1574,7 @@
               <w:snapToGrid w:val="0"/>
               <w:ind w:leftChars="0"/>
               <w:rPr>
-                <w:rFonts w:ascii="微軟正黑體" w:eastAsia="微軟正黑體" w:hAnsi="微軟正黑體" w:hint="eastAsia"/>
+                <w:rFonts w:ascii="微軟正黑體" w:eastAsia="微軟正黑體" w:hAnsi="微軟正黑體"/>
                 <w:sz w:val="20"/>
                 <w:szCs w:val="20"/>
               </w:rPr>
@@ -1559,7 +1599,7 @@
             <w:pPr>
               <w:snapToGrid w:val="0"/>
               <w:rPr>
-                <w:rFonts w:ascii="微軟正黑體" w:eastAsia="微軟正黑體" w:hAnsi="微軟正黑體" w:hint="eastAsia"/>
+                <w:rFonts w:ascii="微軟正黑體" w:eastAsia="微軟正黑體" w:hAnsi="微軟正黑體"/>
                 <w:noProof/>
                 <w:color w:val="FFFFFF" w:themeColor="background1"/>
                 <w:sz w:val="20"/>
@@ -1591,7 +1631,7 @@
             <w:pPr>
               <w:snapToGrid w:val="0"/>
               <w:rPr>
-                <w:rFonts w:ascii="微軟正黑體" w:eastAsia="微軟正黑體" w:hAnsi="微軟正黑體" w:hint="eastAsia"/>
+                <w:rFonts w:ascii="微軟正黑體" w:eastAsia="微軟正黑體" w:hAnsi="微軟正黑體"/>
                 <w:noProof/>
                 <w:color w:val="FFFFFF" w:themeColor="background1"/>
                 <w:sz w:val="20"/>
@@ -1667,7 +1707,7 @@
             <w:pPr>
               <w:snapToGrid w:val="0"/>
               <w:rPr>
-                <w:rFonts w:ascii="微軟正黑體" w:eastAsia="微軟正黑體" w:hAnsi="微軟正黑體" w:hint="eastAsia"/>
+                <w:rFonts w:ascii="微軟正黑體" w:eastAsia="微軟正黑體" w:hAnsi="微軟正黑體"/>
                 <w:noProof/>
                 <w:color w:val="FFFFFF" w:themeColor="background1"/>
                 <w:sz w:val="20"/>
@@ -1686,7 +1726,7 @@
             <w:pPr>
               <w:snapToGrid w:val="0"/>
               <w:rPr>
-                <w:rFonts w:ascii="微軟正黑體" w:eastAsia="微軟正黑體" w:hAnsi="微軟正黑體" w:hint="eastAsia"/>
+                <w:rFonts w:ascii="微軟正黑體" w:eastAsia="微軟正黑體" w:hAnsi="微軟正黑體"/>
                 <w:noProof/>
                 <w:color w:val="FFFFFF" w:themeColor="background1"/>
                 <w:sz w:val="20"/>
@@ -1708,7 +1748,7 @@
             <w:pPr>
               <w:snapToGrid w:val="0"/>
               <w:rPr>
-                <w:rFonts w:ascii="微軟正黑體" w:eastAsia="微軟正黑體" w:hAnsi="微軟正黑體" w:hint="eastAsia"/>
+                <w:rFonts w:ascii="微軟正黑體" w:eastAsia="微軟正黑體" w:hAnsi="微軟正黑體"/>
                 <w:noProof/>
                 <w:color w:val="FFFFFF" w:themeColor="background1"/>
                 <w:sz w:val="20"/>
@@ -2012,18 +2052,127 @@
               <w:snapToGrid w:val="0"/>
               <w:ind w:leftChars="0"/>
               <w:rPr>
-                <w:rFonts w:ascii="微軟正黑體" w:eastAsia="微軟正黑體" w:hAnsi="微軟正黑體" w:hint="eastAsia"/>
-                <w:sz w:val="20"/>
-                <w:szCs w:val="20"/>
-              </w:rPr>
-            </w:pPr>
-            <w:r>
-              <w:rPr>
-                <w:rFonts w:ascii="微軟正黑體" w:eastAsia="微軟正黑體" w:hAnsi="微軟正黑體" w:hint="eastAsia"/>
-                <w:sz w:val="20"/>
-                <w:szCs w:val="20"/>
-              </w:rPr>
-              <w:t>為使CODE更易讀，建議加上SCHEMA, TABLE以及縮排。</w:t>
+                <w:rFonts w:ascii="微軟正黑體" w:eastAsia="微軟正黑體" w:hAnsi="微軟正黑體"/>
+                <w:sz w:val="20"/>
+                <w:szCs w:val="20"/>
+              </w:rPr>
+            </w:pPr>
+            <w:r>
+              <w:rPr>
+                <w:rFonts w:ascii="微軟正黑體" w:eastAsia="微軟正黑體" w:hAnsi="微軟正黑體" w:hint="eastAsia"/>
+                <w:sz w:val="20"/>
+                <w:szCs w:val="20"/>
+                <w:highlight w:val="yellow"/>
+              </w:rPr>
+              <w:t>為</w:t>
+            </w:r>
+            <w:r>
+              <w:rPr>
+                <w:rFonts w:ascii="微軟正黑體" w:eastAsia="微軟正黑體" w:hAnsi="微軟正黑體" w:hint="eastAsia"/>
+                <w:sz w:val="20"/>
+                <w:szCs w:val="20"/>
+                <w:highlight w:val="yellow"/>
+              </w:rPr>
+              <w:t>避免</w:t>
+            </w:r>
+            <w:r>
+              <w:rPr>
+                <w:rFonts w:ascii="微軟正黑體" w:eastAsia="微軟正黑體" w:hAnsi="微軟正黑體" w:hint="eastAsia"/>
+                <w:sz w:val="20"/>
+                <w:szCs w:val="20"/>
+                <w:highlight w:val="yellow"/>
+              </w:rPr>
+              <w:t>多檔案</w:t>
+            </w:r>
+            <w:r>
+              <w:rPr>
+                <w:rFonts w:ascii="微軟正黑體" w:eastAsia="微軟正黑體" w:hAnsi="微軟正黑體" w:hint="eastAsia"/>
+                <w:sz w:val="20"/>
+                <w:szCs w:val="20"/>
+                <w:highlight w:val="yellow"/>
+              </w:rPr>
+              <w:t>同時連線</w:t>
+            </w:r>
+            <w:r>
+              <w:rPr>
+                <w:rFonts w:ascii="微軟正黑體" w:eastAsia="微軟正黑體" w:hAnsi="微軟正黑體" w:hint="eastAsia"/>
+                <w:sz w:val="20"/>
+                <w:szCs w:val="20"/>
+                <w:highlight w:val="yellow"/>
+              </w:rPr>
+              <w:t>時</w:t>
+            </w:r>
+            <w:r>
+              <w:rPr>
+                <w:rFonts w:ascii="微軟正黑體" w:eastAsia="微軟正黑體" w:hAnsi="微軟正黑體" w:hint="eastAsia"/>
+                <w:sz w:val="20"/>
+                <w:szCs w:val="20"/>
+                <w:highlight w:val="yellow"/>
+              </w:rPr>
+              <w:t>，</w:t>
+            </w:r>
+            <w:r>
+              <w:rPr>
+                <w:rFonts w:ascii="微軟正黑體" w:eastAsia="微軟正黑體" w:hAnsi="微軟正黑體" w:hint="eastAsia"/>
+                <w:sz w:val="20"/>
+                <w:szCs w:val="20"/>
+                <w:highlight w:val="yellow"/>
+              </w:rPr>
+              <w:t>各個</w:t>
+            </w:r>
+            <w:r>
+              <w:rPr>
+                <w:rFonts w:ascii="微軟正黑體" w:eastAsia="微軟正黑體" w:hAnsi="微軟正黑體" w:hint="eastAsia"/>
+                <w:sz w:val="20"/>
+                <w:szCs w:val="20"/>
+                <w:highlight w:val="yellow"/>
+              </w:rPr>
+              <w:t>資料庫</w:t>
+            </w:r>
+            <w:r>
+              <w:rPr>
+                <w:rFonts w:ascii="微軟正黑體" w:eastAsia="微軟正黑體" w:hAnsi="微軟正黑體" w:hint="eastAsia"/>
+                <w:sz w:val="20"/>
+                <w:szCs w:val="20"/>
+                <w:highlight w:val="yellow"/>
+              </w:rPr>
+              <w:t>內可能有</w:t>
+            </w:r>
+            <w:r>
+              <w:rPr>
+                <w:rFonts w:ascii="微軟正黑體" w:eastAsia="微軟正黑體" w:hAnsi="微軟正黑體" w:hint="eastAsia"/>
+                <w:sz w:val="20"/>
+                <w:szCs w:val="20"/>
+                <w:highlight w:val="yellow"/>
+              </w:rPr>
+              <w:t>相同TABLE名稱，導致錯誤</w:t>
+            </w:r>
+            <w:r>
+              <w:rPr>
+                <w:rFonts w:ascii="微軟正黑體" w:eastAsia="微軟正黑體" w:hAnsi="微軟正黑體" w:hint="eastAsia"/>
+                <w:sz w:val="20"/>
+                <w:szCs w:val="20"/>
+                <w:highlight w:val="yellow"/>
+              </w:rPr>
+              <w:t>，建議加上SCHEMA, TABLE</w:t>
+            </w:r>
+            <w:r>
+              <w:rPr>
+                <w:rFonts w:ascii="微軟正黑體" w:eastAsia="微軟正黑體" w:hAnsi="微軟正黑體" w:hint="eastAsia"/>
+                <w:sz w:val="20"/>
+                <w:szCs w:val="20"/>
+                <w:highlight w:val="yellow"/>
+              </w:rPr>
+              <w:t>；為使code更好理解，建議增加</w:t>
+            </w:r>
+            <w:r>
+              <w:rPr>
+                <w:rFonts w:ascii="微軟正黑體" w:eastAsia="微軟正黑體" w:hAnsi="微軟正黑體" w:hint="eastAsia"/>
+                <w:sz w:val="20"/>
+                <w:szCs w:val="20"/>
+                <w:highlight w:val="yellow"/>
+              </w:rPr>
+              <w:t>縮排。</w:t>
             </w:r>
           </w:p>
         </w:tc>
@@ -2037,7 +2186,7 @@
             <w:pPr>
               <w:snapToGrid w:val="0"/>
               <w:rPr>
-                <w:rFonts w:ascii="微軟正黑體" w:eastAsia="微軟正黑體" w:hAnsi="微軟正黑體" w:hint="eastAsia"/>
+                <w:rFonts w:ascii="微軟正黑體" w:eastAsia="微軟正黑體" w:hAnsi="微軟正黑體"/>
                 <w:noProof/>
                 <w:color w:val="FFFFFF" w:themeColor="background1"/>
                 <w:sz w:val="20"/>
@@ -2062,27 +2211,7 @@
                 <w:sz w:val="20"/>
                 <w:szCs w:val="20"/>
               </w:rPr>
-              <w:t xml:space="preserve">                                 </w:t>
-            </w:r>
-            <w:r>
-              <w:rPr>
-                <w:rFonts w:ascii="微軟正黑體" w:eastAsia="微軟正黑體" w:hAnsi="微軟正黑體" w:hint="eastAsia"/>
-                <w:noProof/>
-                <w:color w:val="FFFFFF" w:themeColor="background1"/>
-                <w:sz w:val="20"/>
-                <w:szCs w:val="20"/>
-              </w:rPr>
-              <w:t xml:space="preserve">        </w:t>
-            </w:r>
-            <w:r>
-              <w:rPr>
-                <w:rFonts w:ascii="微軟正黑體" w:eastAsia="微軟正黑體" w:hAnsi="微軟正黑體" w:hint="eastAsia"/>
-                <w:noProof/>
-                <w:color w:val="FFFFFF" w:themeColor="background1"/>
-                <w:sz w:val="20"/>
-                <w:szCs w:val="20"/>
-              </w:rPr>
-              <w:t xml:space="preserve">  </w:t>
+              <w:t xml:space="preserve">                                           </w:t>
             </w:r>
             <w:r>
               <w:rPr>
@@ -2613,7 +2742,7 @@
             <w:pPr>
               <w:snapToGrid w:val="0"/>
               <w:rPr>
-                <w:rFonts w:ascii="微軟正黑體" w:eastAsia="微軟正黑體" w:hAnsi="微軟正黑體" w:hint="eastAsia"/>
+                <w:rFonts w:ascii="微軟正黑體" w:eastAsia="微軟正黑體" w:hAnsi="微軟正黑體"/>
                 <w:noProof/>
                 <w:color w:val="FFFFFF" w:themeColor="background1"/>
                 <w:sz w:val="20"/>
@@ -2789,7 +2918,7 @@
               <w:snapToGrid w:val="0"/>
               <w:jc w:val="center"/>
               <w:rPr>
-                <w:rFonts w:ascii="微軟正黑體" w:eastAsia="微軟正黑體" w:hAnsi="微軟正黑體" w:hint="eastAsia"/>
+                <w:rFonts w:ascii="微軟正黑體" w:eastAsia="微軟正黑體" w:hAnsi="微軟正黑體"/>
                 <w:sz w:val="20"/>
                 <w:szCs w:val="20"/>
               </w:rPr>
@@ -2821,7 +2950,7 @@
               <w:snapToGrid w:val="0"/>
               <w:jc w:val="center"/>
               <w:rPr>
-                <w:rFonts w:ascii="微軟正黑體" w:eastAsia="微軟正黑體" w:hAnsi="微軟正黑體" w:hint="eastAsia"/>
+                <w:rFonts w:ascii="微軟正黑體" w:eastAsia="微軟正黑體" w:hAnsi="微軟正黑體"/>
                 <w:sz w:val="20"/>
                 <w:szCs w:val="20"/>
               </w:rPr>
@@ -2873,7 +3002,7 @@
               <w:snapToGrid w:val="0"/>
               <w:ind w:leftChars="0"/>
               <w:rPr>
-                <w:rFonts w:ascii="微軟正黑體" w:eastAsia="微軟正黑體" w:hAnsi="微軟正黑體" w:hint="eastAsia"/>
+                <w:rFonts w:ascii="微軟正黑體" w:eastAsia="微軟正黑體" w:hAnsi="微軟正黑體"/>
                 <w:sz w:val="20"/>
                 <w:szCs w:val="20"/>
               </w:rPr>
@@ -2940,7 +3069,7 @@
             <w:pPr>
               <w:snapToGrid w:val="0"/>
               <w:rPr>
-                <w:rFonts w:ascii="微軟正黑體" w:eastAsia="微軟正黑體" w:hAnsi="微軟正黑體" w:hint="eastAsia"/>
+                <w:rFonts w:ascii="微軟正黑體" w:eastAsia="微軟正黑體" w:hAnsi="微軟正黑體"/>
                 <w:noProof/>
                 <w:color w:val="FFFFFF" w:themeColor="background1"/>
                 <w:sz w:val="20"/>
@@ -2978,7 +3107,7 @@
             <w:pPr>
               <w:snapToGrid w:val="0"/>
               <w:rPr>
-                <w:rFonts w:ascii="微軟正黑體" w:eastAsia="微軟正黑體" w:hAnsi="微軟正黑體" w:hint="eastAsia"/>
+                <w:rFonts w:ascii="微軟正黑體" w:eastAsia="微軟正黑體" w:hAnsi="微軟正黑體"/>
                 <w:noProof/>
                 <w:color w:val="FFFFFF" w:themeColor="background1"/>
                 <w:sz w:val="20"/>
@@ -3252,7 +3381,7 @@
             <w:pPr>
               <w:snapToGrid w:val="0"/>
               <w:rPr>
-                <w:rFonts w:ascii="微軟正黑體" w:eastAsia="微軟正黑體" w:hAnsi="微軟正黑體" w:hint="eastAsia"/>
+                <w:rFonts w:ascii="微軟正黑體" w:eastAsia="微軟正黑體" w:hAnsi="微軟正黑體"/>
                 <w:noProof/>
                 <w:color w:val="FFFFFF" w:themeColor="background1"/>
                 <w:sz w:val="20"/>
@@ -3266,7 +3395,6 @@
     <w:p>
       <w:pPr>
         <w:rPr>
-          <w:rFonts w:hint="eastAsia"/>
           <w:sz w:val="18"/>
           <w:szCs w:val="16"/>
         </w:rPr>

</xml_diff>